<commit_message>
Added Hands On Demos - Day 9.
</commit_message>
<xml_diff>
--- a/1. Core Java 8/Day 8/Hands On Demos/Hands On Demos - Day 8.docx
+++ b/1. Core Java 8/Day 8/Hands On Demos/Hands On Demos - Day 8.docx
@@ -745,25 +745,20 @@
       <w:pPr>
         <w:jc w:val="left"/>
       </w:pPr>
-    </w:p>
-    <w:p>
-      <w:pPr>
-        <w:jc w:val="left"/>
-      </w:pPr>
-      <w:r>
-        <w:drawing>
-          <wp:inline distT="0" distB="0" distL="114300" distR="114300">
-            <wp:extent cx="3076575" cy="3648075"/>
+      <w:r>
+        <w:drawing>
+          <wp:inline distT="0" distB="0" distL="114300" distR="114300">
+            <wp:extent cx="2714625" cy="4105275"/>
             <wp:effectExtent l="0" t="0" r="9525" b="9525"/>
-            <wp:docPr id="14" name="Picture 13"/>
-            <wp:cNvGraphicFramePr>
-              <a:graphicFrameLocks xmlns:a="http://schemas.openxmlformats.org/drawingml/2006/main" noChangeAspect="1"/>
-            </wp:cNvGraphicFramePr>
-            <a:graphic xmlns:a="http://schemas.openxmlformats.org/drawingml/2006/main">
-              <a:graphicData uri="http://schemas.openxmlformats.org/drawingml/2006/picture">
-                <pic:pic xmlns:pic="http://schemas.openxmlformats.org/drawingml/2006/picture">
-                  <pic:nvPicPr>
-                    <pic:cNvPr id="14" name="Picture 13"/>
+            <wp:docPr id="15" name="Picture 1"/>
+            <wp:cNvGraphicFramePr>
+              <a:graphicFrameLocks xmlns:a="http://schemas.openxmlformats.org/drawingml/2006/main" noChangeAspect="1"/>
+            </wp:cNvGraphicFramePr>
+            <a:graphic xmlns:a="http://schemas.openxmlformats.org/drawingml/2006/main">
+              <a:graphicData uri="http://schemas.openxmlformats.org/drawingml/2006/picture">
+                <pic:pic xmlns:pic="http://schemas.openxmlformats.org/drawingml/2006/picture">
+                  <pic:nvPicPr>
+                    <pic:cNvPr id="15" name="Picture 1"/>
                     <pic:cNvPicPr>
                       <a:picLocks noChangeAspect="1"/>
                     </pic:cNvPicPr>
@@ -777,22 +772,171 @@
                   <pic:spPr>
                     <a:xfrm>
                       <a:off x="0" y="0"/>
-                      <a:ext cx="3076575" cy="3648075"/>
-                    </a:xfrm>
-                    <a:prstGeom prst="rect">
-                      <a:avLst/>
-                    </a:prstGeom>
-                    <a:noFill/>
-                    <a:ln>
-                      <a:noFill/>
-                    </a:ln>
-                  </pic:spPr>
-                </pic:pic>
-              </a:graphicData>
-            </a:graphic>
-          </wp:inline>
-        </w:drawing>
-      </w:r>
+                      <a:ext cx="2714625" cy="4105275"/>
+                    </a:xfrm>
+                    <a:prstGeom prst="rect">
+                      <a:avLst/>
+                    </a:prstGeom>
+                    <a:noFill/>
+                    <a:ln>
+                      <a:noFill/>
+                    </a:ln>
+                  </pic:spPr>
+                </pic:pic>
+              </a:graphicData>
+            </a:graphic>
+          </wp:inline>
+        </w:drawing>
+      </w:r>
+    </w:p>
+    <w:p>
+      <w:pPr>
+        <w:jc w:val="left"/>
+      </w:pPr>
+    </w:p>
+    <w:p>
+      <w:pPr>
+        <w:jc w:val="left"/>
+      </w:pPr>
+      <w:r>
+        <w:drawing>
+          <wp:inline distT="0" distB="0" distL="114300" distR="114300">
+            <wp:extent cx="5272405" cy="4384040"/>
+            <wp:effectExtent l="0" t="0" r="4445" b="16510"/>
+            <wp:docPr id="16" name="Picture 2"/>
+            <wp:cNvGraphicFramePr>
+              <a:graphicFrameLocks xmlns:a="http://schemas.openxmlformats.org/drawingml/2006/main" noChangeAspect="1"/>
+            </wp:cNvGraphicFramePr>
+            <a:graphic xmlns:a="http://schemas.openxmlformats.org/drawingml/2006/main">
+              <a:graphicData uri="http://schemas.openxmlformats.org/drawingml/2006/picture">
+                <pic:pic xmlns:pic="http://schemas.openxmlformats.org/drawingml/2006/picture">
+                  <pic:nvPicPr>
+                    <pic:cNvPr id="16" name="Picture 2"/>
+                    <pic:cNvPicPr>
+                      <a:picLocks noChangeAspect="1"/>
+                    </pic:cNvPicPr>
+                  </pic:nvPicPr>
+                  <pic:blipFill>
+                    <a:blip r:embed="rId18"/>
+                    <a:stretch>
+                      <a:fillRect/>
+                    </a:stretch>
+                  </pic:blipFill>
+                  <pic:spPr>
+                    <a:xfrm>
+                      <a:off x="0" y="0"/>
+                      <a:ext cx="5272405" cy="4384040"/>
+                    </a:xfrm>
+                    <a:prstGeom prst="rect">
+                      <a:avLst/>
+                    </a:prstGeom>
+                    <a:noFill/>
+                    <a:ln>
+                      <a:noFill/>
+                    </a:ln>
+                  </pic:spPr>
+                </pic:pic>
+              </a:graphicData>
+            </a:graphic>
+          </wp:inline>
+        </w:drawing>
+      </w:r>
+      <w:r>
+        <w:drawing>
+          <wp:inline distT="0" distB="0" distL="114300" distR="114300">
+            <wp:extent cx="5273040" cy="4200525"/>
+            <wp:effectExtent l="0" t="0" r="3810" b="9525"/>
+            <wp:docPr id="17" name="Picture 3"/>
+            <wp:cNvGraphicFramePr>
+              <a:graphicFrameLocks xmlns:a="http://schemas.openxmlformats.org/drawingml/2006/main" noChangeAspect="1"/>
+            </wp:cNvGraphicFramePr>
+            <a:graphic xmlns:a="http://schemas.openxmlformats.org/drawingml/2006/main">
+              <a:graphicData uri="http://schemas.openxmlformats.org/drawingml/2006/picture">
+                <pic:pic xmlns:pic="http://schemas.openxmlformats.org/drawingml/2006/picture">
+                  <pic:nvPicPr>
+                    <pic:cNvPr id="17" name="Picture 3"/>
+                    <pic:cNvPicPr>
+                      <a:picLocks noChangeAspect="1"/>
+                    </pic:cNvPicPr>
+                  </pic:nvPicPr>
+                  <pic:blipFill>
+                    <a:blip r:embed="rId19"/>
+                    <a:stretch>
+                      <a:fillRect/>
+                    </a:stretch>
+                  </pic:blipFill>
+                  <pic:spPr>
+                    <a:xfrm>
+                      <a:off x="0" y="0"/>
+                      <a:ext cx="5273040" cy="4200525"/>
+                    </a:xfrm>
+                    <a:prstGeom prst="rect">
+                      <a:avLst/>
+                    </a:prstGeom>
+                    <a:noFill/>
+                    <a:ln>
+                      <a:noFill/>
+                    </a:ln>
+                  </pic:spPr>
+                </pic:pic>
+              </a:graphicData>
+            </a:graphic>
+          </wp:inline>
+        </w:drawing>
+      </w:r>
+      <w:r>
+        <w:drawing>
+          <wp:inline distT="0" distB="0" distL="114300" distR="114300">
+            <wp:extent cx="5271135" cy="1912620"/>
+            <wp:effectExtent l="0" t="0" r="5715" b="11430"/>
+            <wp:docPr id="18" name="Picture 4"/>
+            <wp:cNvGraphicFramePr>
+              <a:graphicFrameLocks xmlns:a="http://schemas.openxmlformats.org/drawingml/2006/main" noChangeAspect="1"/>
+            </wp:cNvGraphicFramePr>
+            <a:graphic xmlns:a="http://schemas.openxmlformats.org/drawingml/2006/main">
+              <a:graphicData uri="http://schemas.openxmlformats.org/drawingml/2006/picture">
+                <pic:pic xmlns:pic="http://schemas.openxmlformats.org/drawingml/2006/picture">
+                  <pic:nvPicPr>
+                    <pic:cNvPr id="18" name="Picture 4"/>
+                    <pic:cNvPicPr>
+                      <a:picLocks noChangeAspect="1"/>
+                    </pic:cNvPicPr>
+                  </pic:nvPicPr>
+                  <pic:blipFill>
+                    <a:blip r:embed="rId20"/>
+                    <a:stretch>
+                      <a:fillRect/>
+                    </a:stretch>
+                  </pic:blipFill>
+                  <pic:spPr>
+                    <a:xfrm>
+                      <a:off x="0" y="0"/>
+                      <a:ext cx="5271135" cy="1912620"/>
+                    </a:xfrm>
+                    <a:prstGeom prst="rect">
+                      <a:avLst/>
+                    </a:prstGeom>
+                    <a:noFill/>
+                    <a:ln>
+                      <a:noFill/>
+                    </a:ln>
+                  </pic:spPr>
+                </pic:pic>
+              </a:graphicData>
+            </a:graphic>
+          </wp:inline>
+        </w:drawing>
+      </w:r>
+    </w:p>
+    <w:p>
+      <w:pPr>
+        <w:jc w:val="left"/>
+      </w:pPr>
+    </w:p>
+    <w:p>
+      <w:pPr>
+        <w:jc w:val="left"/>
+      </w:pPr>
     </w:p>
     <w:p>
       <w:pPr>
@@ -829,77 +973,675 @@
       <w:pPr>
         <w:jc w:val="left"/>
       </w:pPr>
-      <w:bookmarkStart w:id="0" w:name="_GoBack"/>
-      <w:bookmarkEnd w:id="0"/>
-    </w:p>
-    <w:p>
-      <w:pPr>
-        <w:jc w:val="left"/>
-      </w:pPr>
-    </w:p>
-    <w:p>
-      <w:pPr>
-        <w:jc w:val="left"/>
-      </w:pPr>
-    </w:p>
-    <w:p>
-      <w:pPr>
-        <w:jc w:val="left"/>
-      </w:pPr>
-    </w:p>
-    <w:p>
-      <w:pPr>
-        <w:jc w:val="left"/>
-      </w:pPr>
-    </w:p>
-    <w:p>
-      <w:pPr>
-        <w:jc w:val="left"/>
-      </w:pPr>
-    </w:p>
-    <w:p>
-      <w:pPr>
-        <w:jc w:val="left"/>
-      </w:pPr>
-    </w:p>
-    <w:p>
-      <w:pPr>
-        <w:jc w:val="left"/>
-      </w:pPr>
-    </w:p>
-    <w:p>
-      <w:pPr>
-        <w:jc w:val="left"/>
-      </w:pPr>
-    </w:p>
-    <w:p>
-      <w:pPr>
-        <w:jc w:val="left"/>
-      </w:pPr>
-    </w:p>
-    <w:p>
-      <w:pPr>
-        <w:jc w:val="left"/>
-      </w:pPr>
-    </w:p>
-    <w:p>
-      <w:pPr>
-        <w:jc w:val="left"/>
-      </w:pPr>
-    </w:p>
-    <w:p>
-      <w:pPr>
-        <w:jc w:val="left"/>
-      </w:pPr>
-    </w:p>
-    <w:p>
-      <w:pPr>
-        <w:jc w:val="left"/>
+    </w:p>
+    <w:p>
+      <w:pPr>
+        <w:jc w:val="left"/>
+      </w:pPr>
+    </w:p>
+    <w:p>
+      <w:pPr>
+        <w:jc w:val="left"/>
+      </w:pPr>
+    </w:p>
+    <w:p>
+      <w:pPr>
+        <w:jc w:val="left"/>
+      </w:pPr>
+    </w:p>
+    <w:p>
+      <w:pPr>
+        <w:jc w:val="left"/>
+      </w:pPr>
+    </w:p>
+    <w:p>
+      <w:pPr>
+        <w:jc w:val="left"/>
+      </w:pPr>
+      <w:r>
+        <w:drawing>
+          <wp:inline distT="0" distB="0" distL="114300" distR="114300">
+            <wp:extent cx="5271135" cy="4275455"/>
+            <wp:effectExtent l="0" t="0" r="5715" b="10795"/>
+            <wp:docPr id="19" name="Picture 5"/>
+            <wp:cNvGraphicFramePr>
+              <a:graphicFrameLocks xmlns:a="http://schemas.openxmlformats.org/drawingml/2006/main" noChangeAspect="1"/>
+            </wp:cNvGraphicFramePr>
+            <a:graphic xmlns:a="http://schemas.openxmlformats.org/drawingml/2006/main">
+              <a:graphicData uri="http://schemas.openxmlformats.org/drawingml/2006/picture">
+                <pic:pic xmlns:pic="http://schemas.openxmlformats.org/drawingml/2006/picture">
+                  <pic:nvPicPr>
+                    <pic:cNvPr id="19" name="Picture 5"/>
+                    <pic:cNvPicPr>
+                      <a:picLocks noChangeAspect="1"/>
+                    </pic:cNvPicPr>
+                  </pic:nvPicPr>
+                  <pic:blipFill>
+                    <a:blip r:embed="rId21"/>
+                    <a:stretch>
+                      <a:fillRect/>
+                    </a:stretch>
+                  </pic:blipFill>
+                  <pic:spPr>
+                    <a:xfrm>
+                      <a:off x="0" y="0"/>
+                      <a:ext cx="5271135" cy="4275455"/>
+                    </a:xfrm>
+                    <a:prstGeom prst="rect">
+                      <a:avLst/>
+                    </a:prstGeom>
+                    <a:noFill/>
+                    <a:ln>
+                      <a:noFill/>
+                    </a:ln>
+                  </pic:spPr>
+                </pic:pic>
+              </a:graphicData>
+            </a:graphic>
+          </wp:inline>
+        </w:drawing>
+      </w:r>
+      <w:r>
+        <w:drawing>
+          <wp:inline distT="0" distB="0" distL="114300" distR="114300">
+            <wp:extent cx="5267960" cy="4268470"/>
+            <wp:effectExtent l="0" t="0" r="8890" b="17780"/>
+            <wp:docPr id="20" name="Picture 6"/>
+            <wp:cNvGraphicFramePr>
+              <a:graphicFrameLocks xmlns:a="http://schemas.openxmlformats.org/drawingml/2006/main" noChangeAspect="1"/>
+            </wp:cNvGraphicFramePr>
+            <a:graphic xmlns:a="http://schemas.openxmlformats.org/drawingml/2006/main">
+              <a:graphicData uri="http://schemas.openxmlformats.org/drawingml/2006/picture">
+                <pic:pic xmlns:pic="http://schemas.openxmlformats.org/drawingml/2006/picture">
+                  <pic:nvPicPr>
+                    <pic:cNvPr id="20" name="Picture 6"/>
+                    <pic:cNvPicPr>
+                      <a:picLocks noChangeAspect="1"/>
+                    </pic:cNvPicPr>
+                  </pic:nvPicPr>
+                  <pic:blipFill>
+                    <a:blip r:embed="rId22"/>
+                    <a:stretch>
+                      <a:fillRect/>
+                    </a:stretch>
+                  </pic:blipFill>
+                  <pic:spPr>
+                    <a:xfrm>
+                      <a:off x="0" y="0"/>
+                      <a:ext cx="5267960" cy="4268470"/>
+                    </a:xfrm>
+                    <a:prstGeom prst="rect">
+                      <a:avLst/>
+                    </a:prstGeom>
+                    <a:noFill/>
+                    <a:ln>
+                      <a:noFill/>
+                    </a:ln>
+                  </pic:spPr>
+                </pic:pic>
+              </a:graphicData>
+            </a:graphic>
+          </wp:inline>
+        </w:drawing>
+      </w:r>
+      <w:r>
+        <w:drawing>
+          <wp:inline distT="0" distB="0" distL="114300" distR="114300">
+            <wp:extent cx="5267960" cy="1654175"/>
+            <wp:effectExtent l="0" t="0" r="8890" b="3175"/>
+            <wp:docPr id="21" name="Picture 7"/>
+            <wp:cNvGraphicFramePr>
+              <a:graphicFrameLocks xmlns:a="http://schemas.openxmlformats.org/drawingml/2006/main" noChangeAspect="1"/>
+            </wp:cNvGraphicFramePr>
+            <a:graphic xmlns:a="http://schemas.openxmlformats.org/drawingml/2006/main">
+              <a:graphicData uri="http://schemas.openxmlformats.org/drawingml/2006/picture">
+                <pic:pic xmlns:pic="http://schemas.openxmlformats.org/drawingml/2006/picture">
+                  <pic:nvPicPr>
+                    <pic:cNvPr id="21" name="Picture 7"/>
+                    <pic:cNvPicPr>
+                      <a:picLocks noChangeAspect="1"/>
+                    </pic:cNvPicPr>
+                  </pic:nvPicPr>
+                  <pic:blipFill>
+                    <a:blip r:embed="rId23"/>
+                    <a:stretch>
+                      <a:fillRect/>
+                    </a:stretch>
+                  </pic:blipFill>
+                  <pic:spPr>
+                    <a:xfrm>
+                      <a:off x="0" y="0"/>
+                      <a:ext cx="5267960" cy="1654175"/>
+                    </a:xfrm>
+                    <a:prstGeom prst="rect">
+                      <a:avLst/>
+                    </a:prstGeom>
+                    <a:noFill/>
+                    <a:ln>
+                      <a:noFill/>
+                    </a:ln>
+                  </pic:spPr>
+                </pic:pic>
+              </a:graphicData>
+            </a:graphic>
+          </wp:inline>
+        </w:drawing>
+      </w:r>
+    </w:p>
+    <w:p>
+      <w:pPr>
+        <w:jc w:val="left"/>
+      </w:pPr>
+    </w:p>
+    <w:p>
+      <w:pPr>
+        <w:jc w:val="center"/>
         <w:rPr>
           <w:rFonts w:hint="default"/>
           <w:lang w:val="en-US"/>
         </w:rPr>
       </w:pPr>
+      <w:r>
+        <w:rPr>
+          <w:rFonts w:hint="default"/>
+          <w:lang w:val="en-US"/>
+        </w:rPr>
+        <w:t xml:space="preserve">******************************************************************************************************************************* </w:t>
+      </w:r>
+    </w:p>
+    <w:p>
+      <w:pPr>
+        <w:jc w:val="left"/>
+      </w:pPr>
+    </w:p>
+    <w:p>
+      <w:pPr>
+        <w:jc w:val="left"/>
+      </w:pPr>
+    </w:p>
+    <w:p>
+      <w:pPr>
+        <w:jc w:val="left"/>
+      </w:pPr>
+    </w:p>
+    <w:p>
+      <w:pPr>
+        <w:jc w:val="left"/>
+      </w:pPr>
+      <w:r>
+        <w:drawing>
+          <wp:inline distT="0" distB="0" distL="114300" distR="114300">
+            <wp:extent cx="2962275" cy="1304925"/>
+            <wp:effectExtent l="0" t="0" r="9525" b="9525"/>
+            <wp:docPr id="22" name="Picture 8"/>
+            <wp:cNvGraphicFramePr>
+              <a:graphicFrameLocks xmlns:a="http://schemas.openxmlformats.org/drawingml/2006/main" noChangeAspect="1"/>
+            </wp:cNvGraphicFramePr>
+            <a:graphic xmlns:a="http://schemas.openxmlformats.org/drawingml/2006/main">
+              <a:graphicData uri="http://schemas.openxmlformats.org/drawingml/2006/picture">
+                <pic:pic xmlns:pic="http://schemas.openxmlformats.org/drawingml/2006/picture">
+                  <pic:nvPicPr>
+                    <pic:cNvPr id="22" name="Picture 8"/>
+                    <pic:cNvPicPr>
+                      <a:picLocks noChangeAspect="1"/>
+                    </pic:cNvPicPr>
+                  </pic:nvPicPr>
+                  <pic:blipFill>
+                    <a:blip r:embed="rId24"/>
+                    <a:stretch>
+                      <a:fillRect/>
+                    </a:stretch>
+                  </pic:blipFill>
+                  <pic:spPr>
+                    <a:xfrm>
+                      <a:off x="0" y="0"/>
+                      <a:ext cx="2962275" cy="1304925"/>
+                    </a:xfrm>
+                    <a:prstGeom prst="rect">
+                      <a:avLst/>
+                    </a:prstGeom>
+                    <a:noFill/>
+                    <a:ln>
+                      <a:noFill/>
+                    </a:ln>
+                  </pic:spPr>
+                </pic:pic>
+              </a:graphicData>
+            </a:graphic>
+          </wp:inline>
+        </w:drawing>
+      </w:r>
+      <w:r>
+        <w:drawing>
+          <wp:inline distT="0" distB="0" distL="114300" distR="114300">
+            <wp:extent cx="5270500" cy="5189855"/>
+            <wp:effectExtent l="0" t="0" r="6350" b="10795"/>
+            <wp:docPr id="23" name="Picture 9"/>
+            <wp:cNvGraphicFramePr>
+              <a:graphicFrameLocks xmlns:a="http://schemas.openxmlformats.org/drawingml/2006/main" noChangeAspect="1"/>
+            </wp:cNvGraphicFramePr>
+            <a:graphic xmlns:a="http://schemas.openxmlformats.org/drawingml/2006/main">
+              <a:graphicData uri="http://schemas.openxmlformats.org/drawingml/2006/picture">
+                <pic:pic xmlns:pic="http://schemas.openxmlformats.org/drawingml/2006/picture">
+                  <pic:nvPicPr>
+                    <pic:cNvPr id="23" name="Picture 9"/>
+                    <pic:cNvPicPr>
+                      <a:picLocks noChangeAspect="1"/>
+                    </pic:cNvPicPr>
+                  </pic:nvPicPr>
+                  <pic:blipFill>
+                    <a:blip r:embed="rId25"/>
+                    <a:stretch>
+                      <a:fillRect/>
+                    </a:stretch>
+                  </pic:blipFill>
+                  <pic:spPr>
+                    <a:xfrm>
+                      <a:off x="0" y="0"/>
+                      <a:ext cx="5270500" cy="5189855"/>
+                    </a:xfrm>
+                    <a:prstGeom prst="rect">
+                      <a:avLst/>
+                    </a:prstGeom>
+                    <a:noFill/>
+                    <a:ln>
+                      <a:noFill/>
+                    </a:ln>
+                  </pic:spPr>
+                </pic:pic>
+              </a:graphicData>
+            </a:graphic>
+          </wp:inline>
+        </w:drawing>
+      </w:r>
+    </w:p>
+    <w:p>
+      <w:pPr>
+        <w:jc w:val="left"/>
+      </w:pPr>
+      <w:r>
+        <w:drawing>
+          <wp:inline distT="0" distB="0" distL="114300" distR="114300">
+            <wp:extent cx="5272405" cy="5161915"/>
+            <wp:effectExtent l="0" t="0" r="4445" b="635"/>
+            <wp:docPr id="24" name="Picture 10"/>
+            <wp:cNvGraphicFramePr>
+              <a:graphicFrameLocks xmlns:a="http://schemas.openxmlformats.org/drawingml/2006/main" noChangeAspect="1"/>
+            </wp:cNvGraphicFramePr>
+            <a:graphic xmlns:a="http://schemas.openxmlformats.org/drawingml/2006/main">
+              <a:graphicData uri="http://schemas.openxmlformats.org/drawingml/2006/picture">
+                <pic:pic xmlns:pic="http://schemas.openxmlformats.org/drawingml/2006/picture">
+                  <pic:nvPicPr>
+                    <pic:cNvPr id="24" name="Picture 10"/>
+                    <pic:cNvPicPr>
+                      <a:picLocks noChangeAspect="1"/>
+                    </pic:cNvPicPr>
+                  </pic:nvPicPr>
+                  <pic:blipFill>
+                    <a:blip r:embed="rId26"/>
+                    <a:stretch>
+                      <a:fillRect/>
+                    </a:stretch>
+                  </pic:blipFill>
+                  <pic:spPr>
+                    <a:xfrm>
+                      <a:off x="0" y="0"/>
+                      <a:ext cx="5272405" cy="5161915"/>
+                    </a:xfrm>
+                    <a:prstGeom prst="rect">
+                      <a:avLst/>
+                    </a:prstGeom>
+                    <a:noFill/>
+                    <a:ln>
+                      <a:noFill/>
+                    </a:ln>
+                  </pic:spPr>
+                </pic:pic>
+              </a:graphicData>
+            </a:graphic>
+          </wp:inline>
+        </w:drawing>
+      </w:r>
+      <w:r>
+        <w:drawing>
+          <wp:inline distT="0" distB="0" distL="114300" distR="114300">
+            <wp:extent cx="5274310" cy="5119370"/>
+            <wp:effectExtent l="0" t="0" r="2540" b="5080"/>
+            <wp:docPr id="25" name="Picture 11"/>
+            <wp:cNvGraphicFramePr>
+              <a:graphicFrameLocks xmlns:a="http://schemas.openxmlformats.org/drawingml/2006/main" noChangeAspect="1"/>
+            </wp:cNvGraphicFramePr>
+            <a:graphic xmlns:a="http://schemas.openxmlformats.org/drawingml/2006/main">
+              <a:graphicData uri="http://schemas.openxmlformats.org/drawingml/2006/picture">
+                <pic:pic xmlns:pic="http://schemas.openxmlformats.org/drawingml/2006/picture">
+                  <pic:nvPicPr>
+                    <pic:cNvPr id="25" name="Picture 11"/>
+                    <pic:cNvPicPr>
+                      <a:picLocks noChangeAspect="1"/>
+                    </pic:cNvPicPr>
+                  </pic:nvPicPr>
+                  <pic:blipFill>
+                    <a:blip r:embed="rId27"/>
+                    <a:stretch>
+                      <a:fillRect/>
+                    </a:stretch>
+                  </pic:blipFill>
+                  <pic:spPr>
+                    <a:xfrm>
+                      <a:off x="0" y="0"/>
+                      <a:ext cx="5274310" cy="5119370"/>
+                    </a:xfrm>
+                    <a:prstGeom prst="rect">
+                      <a:avLst/>
+                    </a:prstGeom>
+                    <a:noFill/>
+                    <a:ln>
+                      <a:noFill/>
+                    </a:ln>
+                  </pic:spPr>
+                </pic:pic>
+              </a:graphicData>
+            </a:graphic>
+          </wp:inline>
+        </w:drawing>
+      </w:r>
+    </w:p>
+    <w:p>
+      <w:pPr>
+        <w:jc w:val="left"/>
+      </w:pPr>
+    </w:p>
+    <w:p>
+      <w:pPr>
+        <w:jc w:val="left"/>
+      </w:pPr>
+    </w:p>
+    <w:p>
+      <w:pPr>
+        <w:jc w:val="left"/>
+      </w:pPr>
+      <w:r>
+        <w:drawing>
+          <wp:inline distT="0" distB="0" distL="114300" distR="114300">
+            <wp:extent cx="3886200" cy="3114675"/>
+            <wp:effectExtent l="0" t="0" r="0" b="9525"/>
+            <wp:docPr id="26" name="Picture 12"/>
+            <wp:cNvGraphicFramePr>
+              <a:graphicFrameLocks xmlns:a="http://schemas.openxmlformats.org/drawingml/2006/main" noChangeAspect="1"/>
+            </wp:cNvGraphicFramePr>
+            <a:graphic xmlns:a="http://schemas.openxmlformats.org/drawingml/2006/main">
+              <a:graphicData uri="http://schemas.openxmlformats.org/drawingml/2006/picture">
+                <pic:pic xmlns:pic="http://schemas.openxmlformats.org/drawingml/2006/picture">
+                  <pic:nvPicPr>
+                    <pic:cNvPr id="26" name="Picture 12"/>
+                    <pic:cNvPicPr>
+                      <a:picLocks noChangeAspect="1"/>
+                    </pic:cNvPicPr>
+                  </pic:nvPicPr>
+                  <pic:blipFill>
+                    <a:blip r:embed="rId28"/>
+                    <a:stretch>
+                      <a:fillRect/>
+                    </a:stretch>
+                  </pic:blipFill>
+                  <pic:spPr>
+                    <a:xfrm>
+                      <a:off x="0" y="0"/>
+                      <a:ext cx="3886200" cy="3114675"/>
+                    </a:xfrm>
+                    <a:prstGeom prst="rect">
+                      <a:avLst/>
+                    </a:prstGeom>
+                    <a:noFill/>
+                    <a:ln>
+                      <a:noFill/>
+                    </a:ln>
+                  </pic:spPr>
+                </pic:pic>
+              </a:graphicData>
+            </a:graphic>
+          </wp:inline>
+        </w:drawing>
+      </w:r>
+    </w:p>
+    <w:p>
+      <w:pPr>
+        <w:jc w:val="left"/>
+      </w:pPr>
+    </w:p>
+    <w:p>
+      <w:pPr>
+        <w:jc w:val="center"/>
+        <w:rPr>
+          <w:rFonts w:hint="default"/>
+          <w:lang w:val="en-US"/>
+        </w:rPr>
+      </w:pPr>
+      <w:r>
+        <w:rPr>
+          <w:rFonts w:hint="default"/>
+          <w:lang w:val="en-US"/>
+        </w:rPr>
+        <w:t xml:space="preserve">******************************************************************************************************************************* </w:t>
+      </w:r>
+    </w:p>
+    <w:p>
+      <w:pPr>
+        <w:jc w:val="left"/>
+      </w:pPr>
+      <w:r>
+        <w:drawing>
+          <wp:inline distT="0" distB="0" distL="114300" distR="114300">
+            <wp:extent cx="5270500" cy="2728595"/>
+            <wp:effectExtent l="0" t="0" r="6350" b="14605"/>
+            <wp:docPr id="27" name="Picture 13"/>
+            <wp:cNvGraphicFramePr>
+              <a:graphicFrameLocks xmlns:a="http://schemas.openxmlformats.org/drawingml/2006/main" noChangeAspect="1"/>
+            </wp:cNvGraphicFramePr>
+            <a:graphic xmlns:a="http://schemas.openxmlformats.org/drawingml/2006/main">
+              <a:graphicData uri="http://schemas.openxmlformats.org/drawingml/2006/picture">
+                <pic:pic xmlns:pic="http://schemas.openxmlformats.org/drawingml/2006/picture">
+                  <pic:nvPicPr>
+                    <pic:cNvPr id="27" name="Picture 13"/>
+                    <pic:cNvPicPr>
+                      <a:picLocks noChangeAspect="1"/>
+                    </pic:cNvPicPr>
+                  </pic:nvPicPr>
+                  <pic:blipFill>
+                    <a:blip r:embed="rId29"/>
+                    <a:stretch>
+                      <a:fillRect/>
+                    </a:stretch>
+                  </pic:blipFill>
+                  <pic:spPr>
+                    <a:xfrm>
+                      <a:off x="0" y="0"/>
+                      <a:ext cx="5270500" cy="2728595"/>
+                    </a:xfrm>
+                    <a:prstGeom prst="rect">
+                      <a:avLst/>
+                    </a:prstGeom>
+                    <a:noFill/>
+                    <a:ln>
+                      <a:noFill/>
+                    </a:ln>
+                  </pic:spPr>
+                </pic:pic>
+              </a:graphicData>
+            </a:graphic>
+          </wp:inline>
+        </w:drawing>
+      </w:r>
+    </w:p>
+    <w:p>
+      <w:pPr>
+        <w:jc w:val="center"/>
+        <w:rPr>
+          <w:rFonts w:hint="default"/>
+          <w:lang w:val="en-US"/>
+        </w:rPr>
+      </w:pPr>
+      <w:r>
+        <w:rPr>
+          <w:rFonts w:hint="default"/>
+          <w:lang w:val="en-US"/>
+        </w:rPr>
+        <w:t xml:space="preserve">******************************************************************************************************************************* </w:t>
+      </w:r>
+    </w:p>
+    <w:p>
+      <w:pPr>
+        <w:jc w:val="left"/>
+      </w:pPr>
+    </w:p>
+    <w:p>
+      <w:pPr>
+        <w:jc w:val="left"/>
+      </w:pPr>
+      <w:r>
+        <w:drawing>
+          <wp:inline distT="0" distB="0" distL="114300" distR="114300">
+            <wp:extent cx="5273040" cy="2402205"/>
+            <wp:effectExtent l="0" t="0" r="3810" b="17145"/>
+            <wp:docPr id="28" name="Picture 14"/>
+            <wp:cNvGraphicFramePr>
+              <a:graphicFrameLocks xmlns:a="http://schemas.openxmlformats.org/drawingml/2006/main" noChangeAspect="1"/>
+            </wp:cNvGraphicFramePr>
+            <a:graphic xmlns:a="http://schemas.openxmlformats.org/drawingml/2006/main">
+              <a:graphicData uri="http://schemas.openxmlformats.org/drawingml/2006/picture">
+                <pic:pic xmlns:pic="http://schemas.openxmlformats.org/drawingml/2006/picture">
+                  <pic:nvPicPr>
+                    <pic:cNvPr id="28" name="Picture 14"/>
+                    <pic:cNvPicPr>
+                      <a:picLocks noChangeAspect="1"/>
+                    </pic:cNvPicPr>
+                  </pic:nvPicPr>
+                  <pic:blipFill>
+                    <a:blip r:embed="rId30"/>
+                    <a:stretch>
+                      <a:fillRect/>
+                    </a:stretch>
+                  </pic:blipFill>
+                  <pic:spPr>
+                    <a:xfrm>
+                      <a:off x="0" y="0"/>
+                      <a:ext cx="5273040" cy="2402205"/>
+                    </a:xfrm>
+                    <a:prstGeom prst="rect">
+                      <a:avLst/>
+                    </a:prstGeom>
+                    <a:noFill/>
+                    <a:ln>
+                      <a:noFill/>
+                    </a:ln>
+                  </pic:spPr>
+                </pic:pic>
+              </a:graphicData>
+            </a:graphic>
+          </wp:inline>
+        </w:drawing>
+      </w:r>
+    </w:p>
+    <w:p>
+      <w:pPr>
+        <w:jc w:val="left"/>
+      </w:pPr>
+    </w:p>
+    <w:p>
+      <w:pPr>
+        <w:jc w:val="center"/>
+        <w:rPr>
+          <w:rFonts w:hint="default"/>
+          <w:lang w:val="en-US"/>
+        </w:rPr>
+      </w:pPr>
+      <w:r>
+        <w:rPr>
+          <w:rFonts w:hint="default"/>
+          <w:lang w:val="en-US"/>
+        </w:rPr>
+        <w:t xml:space="preserve">******************************************************************************************************************************* </w:t>
+      </w:r>
+    </w:p>
+    <w:p>
+      <w:pPr>
+        <w:jc w:val="left"/>
+      </w:pPr>
+      <w:r>
+        <w:drawing>
+          <wp:inline distT="0" distB="0" distL="114300" distR="114300">
+            <wp:extent cx="5172075" cy="4610100"/>
+            <wp:effectExtent l="0" t="0" r="9525" b="0"/>
+            <wp:docPr id="29" name="Picture 15"/>
+            <wp:cNvGraphicFramePr>
+              <a:graphicFrameLocks xmlns:a="http://schemas.openxmlformats.org/drawingml/2006/main" noChangeAspect="1"/>
+            </wp:cNvGraphicFramePr>
+            <a:graphic xmlns:a="http://schemas.openxmlformats.org/drawingml/2006/main">
+              <a:graphicData uri="http://schemas.openxmlformats.org/drawingml/2006/picture">
+                <pic:pic xmlns:pic="http://schemas.openxmlformats.org/drawingml/2006/picture">
+                  <pic:nvPicPr>
+                    <pic:cNvPr id="29" name="Picture 15"/>
+                    <pic:cNvPicPr>
+                      <a:picLocks noChangeAspect="1"/>
+                    </pic:cNvPicPr>
+                  </pic:nvPicPr>
+                  <pic:blipFill>
+                    <a:blip r:embed="rId31"/>
+                    <a:stretch>
+                      <a:fillRect/>
+                    </a:stretch>
+                  </pic:blipFill>
+                  <pic:spPr>
+                    <a:xfrm>
+                      <a:off x="0" y="0"/>
+                      <a:ext cx="5172075" cy="4610100"/>
+                    </a:xfrm>
+                    <a:prstGeom prst="rect">
+                      <a:avLst/>
+                    </a:prstGeom>
+                    <a:noFill/>
+                    <a:ln>
+                      <a:noFill/>
+                    </a:ln>
+                  </pic:spPr>
+                </pic:pic>
+              </a:graphicData>
+            </a:graphic>
+          </wp:inline>
+        </w:drawing>
+      </w:r>
+    </w:p>
+    <w:p>
+      <w:pPr>
+        <w:jc w:val="left"/>
+      </w:pPr>
+    </w:p>
+    <w:p>
+      <w:pPr>
+        <w:jc w:val="center"/>
+        <w:rPr>
+          <w:rFonts w:hint="default"/>
+          <w:lang w:val="en-US"/>
+        </w:rPr>
+      </w:pPr>
+      <w:r>
+        <w:rPr>
+          <w:rFonts w:hint="default"/>
+          <w:lang w:val="en-US"/>
+        </w:rPr>
+        <w:t xml:space="preserve">******************************************************************************************************************************* </w:t>
+      </w:r>
+    </w:p>
+    <w:p>
+      <w:pPr>
+        <w:jc w:val="left"/>
+        <w:rPr>
+          <w:rFonts w:hint="default"/>
+          <w:lang w:val="en-US"/>
+        </w:rPr>
+      </w:pPr>
+      <w:bookmarkStart w:id="0" w:name="_GoBack"/>
+      <w:bookmarkEnd w:id="0"/>
     </w:p>
     <w:sectPr>
       <w:footerReference r:id="rId3" w:type="default"/>
@@ -954,22 +1696,6 @@
                       <a:ln w="6350">
                         <a:noFill/>
                       </a:ln>
-                      <a:extLst>
-                        <a:ext uri="{909E8E84-426E-40DD-AFC4-6F175D3DCCD1}">
-                          <a14:hiddenFill xmlns:a14="http://schemas.microsoft.com/office/drawing/2010/main">
-                            <a:solidFill>
-                              <a:schemeClr val="lt1"/>
-                            </a:solidFill>
-                          </a14:hiddenFill>
-                        </a:ext>
-                        <a:ext uri="{91240B29-F687-4F45-9708-019B960494DF}">
-                          <a14:hiddenLine xmlns:a14="http://schemas.microsoft.com/office/drawing/2010/main" w="6350">
-                            <a:solidFill>
-                              <a:prstClr val="black"/>
-                            </a:solidFill>
-                          </a14:hiddenLine>
-                        </a:ext>
-                      </a:extLst>
                     </wps:spPr>
                     <wps:style>
                       <a:lnRef idx="0">
@@ -1020,7 +1746,7 @@
         </mc:Choice>
         <mc:Fallback>
           <w:pict>
-            <v:shape id="_x0000_s1026" o:spid="_x0000_s1026" o:spt="202" type="#_x0000_t202" style="position:absolute;left:0pt;margin-top:0pt;height:144pt;width:144pt;mso-position-horizontal:right;mso-position-horizontal-relative:margin;mso-wrap-style:none;z-index:251659264;mso-width-relative:page;mso-height-relative:page;" filled="f" stroked="f" coordsize="21600,21600" o:gfxdata="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">
+            <v:shape id="_x0000_s1026" o:spid="_x0000_s1026" o:spt="202" type="#_x0000_t202" style="position:absolute;left:0pt;margin-top:0pt;height:144pt;width:144pt;mso-position-horizontal:right;mso-position-horizontal-relative:margin;mso-wrap-style:none;z-index:251659264;mso-width-relative:page;mso-height-relative:page;" filled="f" stroked="f" coordsize="21600,21600" o:gfxdata="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">
               <v:fill on="f" focussize="0,0"/>
               <v:stroke on="f" weight="0.5pt"/>
               <v:imagedata o:title=""/>

</xml_diff>